<commit_message>
Updated instructions to account for problem with rights.
</commit_message>
<xml_diff>
--- a/misc/Testing Updater/Restore EASEY-IN Database Instructions.docx
+++ b/misc/Testing Updater/Restore EASEY-IN Database Instructions.docx
@@ -30,28 +30,8 @@
           <w:rPr>
             <w:rStyle w:val="Hyperlink"/>
           </w:rPr>
-          <w:t>K:\PROJECTS\EPA\CAMD.mbc.cha\Task Order 1 - Support for CAMD Operations\Task 5 - ECMPS\ECMPS D</w:t>
+          <w:t>K:\PROJECTS\EPA\CAMD.mbc.cha\Task Order 1 - Support for CAMD Operations\Task 5 - ECMPS\ECMPS Development\CVP\TestCaseScripting</w:t>
         </w:r>
-        <w:r>
-          <w:rPr>
-            <w:rStyle w:val="Hyperlink"/>
-          </w:rPr>
-          <w:t>e</w:t>
-        </w:r>
-        <w:r>
-          <w:rPr>
-            <w:rStyle w:val="Hyperlink"/>
-          </w:rPr>
-          <w:t>velopment\CVP\</w:t>
-        </w:r>
-        <w:proofErr w:type="spellStart"/>
-        <w:r>
-          <w:rPr>
-            <w:rStyle w:val="Hyperlink"/>
-          </w:rPr>
-          <w:t>TestCaseScripting</w:t>
-        </w:r>
-        <w:proofErr w:type="spellEnd"/>
       </w:hyperlink>
     </w:p>
     <w:p>
@@ -82,6 +62,18 @@
       <w:pPr>
         <w:pStyle w:val="ListParagraph"/>
         <w:numPr>
+          <w:ilvl w:val="1"/>
+          <w:numId w:val="1"/>
+        </w:numPr>
+      </w:pPr>
+      <w:r>
+        <w:t>Change the path column for both the database and log to a location for which you have rights.</w:t>
+      </w:r>
+    </w:p>
+    <w:p>
+      <w:pPr>
+        <w:pStyle w:val="ListParagraph"/>
+        <w:numPr>
           <w:ilvl w:val="0"/>
           <w:numId w:val="1"/>
         </w:numPr>
@@ -147,14 +139,80 @@
         </w:numPr>
       </w:pPr>
       <w:r>
-        <w:t xml:space="preserve">Click “OK” in the </w:t>
-      </w:r>
-      <w:r>
-        <w:t>“Select backup devices” pop-up</w:t>
+        <w:t>Click “OK” in the “Select backup devices” pop-up.</w:t>
+      </w:r>
+    </w:p>
+    <w:p>
+      <w:pPr>
+        <w:pStyle w:val="ListParagraph"/>
+        <w:numPr>
+          <w:ilvl w:val="0"/>
+          <w:numId w:val="1"/>
+        </w:numPr>
+      </w:pPr>
+      <w:r>
+        <w:t>In the “Select a page” pane to the left on the top, click on “Options”.</w:t>
+      </w:r>
+    </w:p>
+    <w:p>
+      <w:pPr>
+        <w:pStyle w:val="ListParagraph"/>
+        <w:numPr>
+          <w:ilvl w:val="1"/>
+          <w:numId w:val="1"/>
+        </w:numPr>
+      </w:pPr>
+      <w:r>
+        <w:t>Under the “Restore</w:t>
+      </w:r>
+      <w:r>
+        <w:t xml:space="preserve"> options” section in the screen select “Overwrite the existing database (WITH REPLACE)” option.</w:t>
+      </w:r>
+    </w:p>
+    <w:p>
+      <w:pPr>
+        <w:pStyle w:val="ListParagraph"/>
+        <w:numPr>
+          <w:ilvl w:val="0"/>
+          <w:numId w:val="1"/>
+        </w:numPr>
+      </w:pPr>
+      <w:r>
+        <w:t>In the “Select a page” pane to the left on the top, click on “</w:t>
+      </w:r>
+      <w:r>
+        <w:t>Files</w:t>
+      </w:r>
+      <w:r>
+        <w:t>”.</w:t>
+      </w:r>
+    </w:p>
+    <w:p>
+      <w:pPr>
+        <w:pStyle w:val="ListParagraph"/>
+        <w:numPr>
+          <w:ilvl w:val="1"/>
+          <w:numId w:val="1"/>
+        </w:numPr>
+      </w:pPr>
+      <w:r>
+        <w:t xml:space="preserve">Change the </w:t>
+      </w:r>
+      <w:r>
+        <w:t>“Restore As”</w:t>
+      </w:r>
+      <w:r>
+        <w:t xml:space="preserve"> column for both the database and log to </w:t>
+      </w:r>
+      <w:r>
+        <w:t>the locations for the EASEY-IN database</w:t>
       </w:r>
       <w:r>
         <w:t>.</w:t>
       </w:r>
+      <w:r>
+        <w:t xml:space="preserve">  (Not sure why this was needed.)</w:t>
+      </w:r>
     </w:p>
     <w:p>
       <w:pPr>
@@ -165,37 +223,7 @@
         </w:numPr>
       </w:pPr>
       <w:r>
-        <w:t>In the “Select a page” pane to the left on the top, click on “Options”.</w:t>
-      </w:r>
-    </w:p>
-    <w:p>
-      <w:pPr>
-        <w:pStyle w:val="ListParagraph"/>
-        <w:numPr>
-          <w:ilvl w:val="0"/>
-          <w:numId w:val="1"/>
-        </w:numPr>
-      </w:pPr>
-      <w:r>
-        <w:t>Under the “Restore</w:t>
-      </w:r>
-      <w:r>
-        <w:t xml:space="preserve"> options” section in the screen select “Overwrite the existing database (WITH REPLACE)” option.</w:t>
-      </w:r>
-    </w:p>
-    <w:p>
-      <w:pPr>
-        <w:pStyle w:val="ListParagraph"/>
-        <w:numPr>
-          <w:ilvl w:val="0"/>
-          <w:numId w:val="1"/>
-        </w:numPr>
-      </w:pPr>
-      <w:r>
-        <w:t>Click “OK”</w:t>
-      </w:r>
-      <w:r>
-        <w:t xml:space="preserve"> to restore the database.</w:t>
+        <w:t>Click “OK” to restore the database.</w:t>
       </w:r>
     </w:p>
     <w:sectPr>
@@ -226,7 +254,7 @@
         <w:rFonts w:hint="default"/>
       </w:rPr>
     </w:lvl>
-    <w:lvl w:ilvl="1" w:tplc="04090019" w:tentative="1">
+    <w:lvl w:ilvl="1" w:tplc="04090019">
       <w:start w:val="1"/>
       <w:numFmt w:val="lowerLetter"/>
       <w:lvlText w:val="%2."/>

</xml_diff>